<commit_message>
Update the docx for Visual Studio's shortcuts.
</commit_message>
<xml_diff>
--- a/doc/software_engineering/IDE/visual_studio/visual_studio_shortcut_keys.docx
+++ b/doc/software_engineering/IDE/visual_studio/visual_studio_shortcut_keys.docx
@@ -1,6 +1,6 @@
 
 <file path=word/document.xml><?xml version="1.0" encoding="utf-8"?>
-<w:document xmlns:ve="http://schemas.openxmlformats.org/markup-compatibility/2006" xmlns:o="urn:schemas-microsoft-com:office:office" xmlns:r="http://schemas.openxmlformats.org/officeDocument/2006/relationships" xmlns:m="http://schemas.openxmlformats.org/officeDocument/2006/math" xmlns:v="urn:schemas-microsoft-com:vml" xmlns:wp="http://schemas.openxmlformats.org/drawingml/2006/wordprocessingDrawing" xmlns:w10="urn:schemas-microsoft-com:office:word" xmlns:w="http://schemas.openxmlformats.org/wordprocessingml/2006/main" xmlns:wne="http://schemas.microsoft.com/office/word/2006/wordml">
+<w:document xmlns:wpc="http://schemas.microsoft.com/office/word/2010/wordprocessingCanvas" xmlns:mc="http://schemas.openxmlformats.org/markup-compatibility/2006" xmlns:o="urn:schemas-microsoft-com:office:office" xmlns:r="http://schemas.openxmlformats.org/officeDocument/2006/relationships" xmlns:m="http://schemas.openxmlformats.org/officeDocument/2006/math" xmlns:v="urn:schemas-microsoft-com:vml" xmlns:wp14="http://schemas.microsoft.com/office/word/2010/wordprocessingDrawing" xmlns:wp="http://schemas.openxmlformats.org/drawingml/2006/wordprocessingDrawing" xmlns:w10="urn:schemas-microsoft-com:office:word" xmlns:w="http://schemas.openxmlformats.org/wordprocessingml/2006/main" xmlns:w14="http://schemas.microsoft.com/office/word/2010/wordml" xmlns:w15="http://schemas.microsoft.com/office/word/2012/wordml" xmlns:wpg="http://schemas.microsoft.com/office/word/2010/wordprocessingGroup" xmlns:wpi="http://schemas.microsoft.com/office/word/2010/wordprocessingInk" xmlns:wne="http://schemas.microsoft.com/office/word/2006/wordml" xmlns:wps="http://schemas.microsoft.com/office/word/2010/wordprocessingShape" mc:Ignorable="w14 w15 wp14">
   <w:body>
     <w:tbl>
       <w:tblPr>
@@ -10,7 +10,7 @@
           <w:left w:w="0" w:type="dxa"/>
           <w:right w:w="0" w:type="dxa"/>
         </w:tblCellMar>
-        <w:tblLook w:val="04A0"/>
+        <w:tblLook w:val="04A0" w:firstRow="1" w:lastRow="0" w:firstColumn="1" w:lastColumn="0" w:noHBand="0" w:noVBand="1"/>
       </w:tblPr>
       <w:tblGrid>
         <w:gridCol w:w="9020"/>
@@ -35,16 +35,13 @@
               <w:spacing w:before="100" w:beforeAutospacing="1" w:after="100" w:afterAutospacing="1" w:line="245" w:lineRule="atLeast"/>
               <w:jc w:val="left"/>
               <w:outlineLvl w:val="0"/>
-              <w:rPr>
-                <w:rFonts w:hint="eastAsia"/>
-              </w:rPr>
             </w:pPr>
             <w:hyperlink r:id="rId4" w:history="1">
               <w:r>
                 <w:rPr>
                   <w:rStyle w:val="a4"/>
                 </w:rPr>
-                <w:t>http://www.dofactory.com/ShortCutKeys/ShortCutKeys.aspx</w:t>
+                <w:t>http://www.dofactory.com/reference/visual-studio-shortcuts</w:t>
               </w:r>
             </w:hyperlink>
           </w:p>
@@ -58,10 +55,9 @@
               <w:spacing w:before="100" w:beforeAutospacing="1" w:after="100" w:afterAutospacing="1" w:line="245" w:lineRule="atLeast"/>
               <w:jc w:val="left"/>
               <w:outlineLvl w:val="0"/>
-              <w:rPr>
-                <w:rFonts w:hint="eastAsia"/>
-              </w:rPr>
             </w:pPr>
+            <w:bookmarkStart w:id="0" w:name="_GoBack"/>
+            <w:bookmarkEnd w:id="0"/>
           </w:p>
           <w:p>
             <w:pPr>
@@ -102,7 +98,7 @@
                 <w:left w:w="0" w:type="dxa"/>
                 <w:right w:w="0" w:type="dxa"/>
               </w:tblCellMar>
-              <w:tblLook w:val="04A0"/>
+              <w:tblLook w:val="04A0" w:firstRow="1" w:lastRow="0" w:firstColumn="1" w:lastColumn="0" w:noHBand="0" w:noVBand="1"/>
             </w:tblPr>
             <w:tblGrid>
               <w:gridCol w:w="7059"/>
@@ -321,7 +317,7 @@
                 <w:left w:w="0" w:type="dxa"/>
                 <w:right w:w="0" w:type="dxa"/>
               </w:tblCellMar>
-              <w:tblLook w:val="04A0"/>
+              <w:tblLook w:val="04A0" w:firstRow="1" w:lastRow="0" w:firstColumn="1" w:lastColumn="0" w:noHBand="0" w:noVBand="1"/>
             </w:tblPr>
             <w:tblGrid>
               <w:gridCol w:w="2605"/>
@@ -351,7 +347,7 @@
                       <w:left w:w="0" w:type="dxa"/>
                       <w:right w:w="0" w:type="dxa"/>
                     </w:tblCellMar>
-                    <w:tblLook w:val="04A0"/>
+                    <w:tblLook w:val="04A0" w:firstRow="1" w:lastRow="0" w:firstColumn="1" w:lastColumn="0" w:noHBand="0" w:noVBand="1"/>
                   </w:tblPr>
                   <w:tblGrid>
                     <w:gridCol w:w="2469"/>
@@ -892,7 +888,7 @@
                       <w:left w:w="0" w:type="dxa"/>
                       <w:right w:w="0" w:type="dxa"/>
                     </w:tblCellMar>
-                    <w:tblLook w:val="04A0"/>
+                    <w:tblLook w:val="04A0" w:firstRow="1" w:lastRow="0" w:firstColumn="1" w:lastColumn="0" w:noHBand="0" w:noVBand="1"/>
                   </w:tblPr>
                   <w:tblGrid>
                     <w:gridCol w:w="3204"/>
@@ -1433,7 +1429,7 @@
                       <w:left w:w="0" w:type="dxa"/>
                       <w:right w:w="0" w:type="dxa"/>
                     </w:tblCellMar>
-                    <w:tblLook w:val="04A0"/>
+                    <w:tblLook w:val="04A0" w:firstRow="1" w:lastRow="0" w:firstColumn="1" w:lastColumn="0" w:noHBand="0" w:noVBand="1"/>
                   </w:tblPr>
                   <w:tblGrid>
                     <w:gridCol w:w="2803"/>
@@ -1915,8 +1911,8 @@
               </w:rPr>
               <w:br/>
             </w:r>
-            <w:bookmarkStart w:id="0" w:name="general"/>
-            <w:bookmarkEnd w:id="0"/>
+            <w:bookmarkStart w:id="1" w:name="general"/>
+            <w:bookmarkEnd w:id="1"/>
           </w:p>
           <w:p>
             <w:pPr>
@@ -1980,7 +1976,7 @@
                 <w:bottom w:w="15" w:type="dxa"/>
                 <w:right w:w="15" w:type="dxa"/>
               </w:tblCellMar>
-              <w:tblLook w:val="04A0"/>
+              <w:tblLook w:val="04A0" w:firstRow="1" w:lastRow="0" w:firstColumn="1" w:lastColumn="0" w:noHBand="0" w:noVBand="1"/>
             </w:tblPr>
             <w:tblGrid>
               <w:gridCol w:w="2265"/>
@@ -3750,8 +3746,8 @@
                 <w:szCs w:val="20"/>
               </w:rPr>
             </w:pPr>
-            <w:bookmarkStart w:id="1" w:name="textnav"/>
-            <w:bookmarkEnd w:id="1"/>
+            <w:bookmarkStart w:id="2" w:name="textnav"/>
+            <w:bookmarkEnd w:id="2"/>
             <w:r>
               <w:rPr>
                 <w:rFonts w:ascii="Arial" w:eastAsia="굴림" w:hAnsi="Arial" w:cs="Arial"/>
@@ -3765,7 +3761,7 @@
                   <wp:extent cx="163830" cy="163830"/>
                   <wp:effectExtent l="19050" t="0" r="7620" b="0"/>
                   <wp:docPr id="16" name="그림 16" descr="http://www.dofactory.com/Images/up.gif">
-                    <a:hlinkClick xmlns:a="http://schemas.openxmlformats.org/drawingml/2006/main" r:id="rId8"/>
+                    <a:hlinkClick xmlns:a="http://schemas.openxmlformats.org/drawingml/2006/main" r:id="rId11"/>
                   </wp:docPr>
                   <wp:cNvGraphicFramePr>
                     <a:graphicFrameLocks xmlns:a="http://schemas.openxmlformats.org/drawingml/2006/main" noChangeAspect="1"/>
@@ -3775,7 +3771,7 @@
                       <pic:pic xmlns:pic="http://schemas.openxmlformats.org/drawingml/2006/picture">
                         <pic:nvPicPr>
                           <pic:cNvPr id="0" name="Picture 16" descr="http://www.dofactory.com/Images/up.gif">
-                            <a:hlinkClick r:id="rId8"/>
+                            <a:hlinkClick r:id="rId11"/>
                           </pic:cNvPr>
                           <pic:cNvPicPr>
                             <a:picLocks noChangeAspect="1" noChangeArrowheads="1"/>
@@ -3891,7 +3887,7 @@
                 <w:bottom w:w="15" w:type="dxa"/>
                 <w:right w:w="15" w:type="dxa"/>
               </w:tblCellMar>
-              <w:tblLook w:val="04A0"/>
+              <w:tblLook w:val="04A0" w:firstRow="1" w:lastRow="0" w:firstColumn="1" w:lastColumn="0" w:noHBand="0" w:noVBand="1"/>
             </w:tblPr>
             <w:tblGrid>
               <w:gridCol w:w="2265"/>
@@ -5589,8 +5585,8 @@
                 <w:szCs w:val="20"/>
               </w:rPr>
             </w:pPr>
-            <w:bookmarkStart w:id="2" w:name="textman"/>
-            <w:bookmarkEnd w:id="2"/>
+            <w:bookmarkStart w:id="3" w:name="textman"/>
+            <w:bookmarkEnd w:id="3"/>
             <w:r>
               <w:rPr>
                 <w:rFonts w:ascii="Arial" w:eastAsia="굴림" w:hAnsi="Arial" w:cs="Arial"/>
@@ -5604,7 +5600,7 @@
                   <wp:extent cx="163830" cy="163830"/>
                   <wp:effectExtent l="19050" t="0" r="7620" b="0"/>
                   <wp:docPr id="17" name="그림 17" descr="http://www.dofactory.com/Images/up.gif">
-                    <a:hlinkClick xmlns:a="http://schemas.openxmlformats.org/drawingml/2006/main" r:id="rId8"/>
+                    <a:hlinkClick xmlns:a="http://schemas.openxmlformats.org/drawingml/2006/main" r:id="rId11"/>
                   </wp:docPr>
                   <wp:cNvGraphicFramePr>
                     <a:graphicFrameLocks xmlns:a="http://schemas.openxmlformats.org/drawingml/2006/main" noChangeAspect="1"/>
@@ -5614,7 +5610,7 @@
                       <pic:pic xmlns:pic="http://schemas.openxmlformats.org/drawingml/2006/picture">
                         <pic:nvPicPr>
                           <pic:cNvPr id="0" name="Picture 17" descr="http://www.dofactory.com/Images/up.gif">
-                            <a:hlinkClick r:id="rId8"/>
+                            <a:hlinkClick r:id="rId15"/>
                           </pic:cNvPr>
                           <pic:cNvPicPr>
                             <a:picLocks noChangeAspect="1" noChangeArrowheads="1"/>
@@ -5731,7 +5727,7 @@
                 <w:bottom w:w="15" w:type="dxa"/>
                 <w:right w:w="15" w:type="dxa"/>
               </w:tblCellMar>
-              <w:tblLook w:val="04A0"/>
+              <w:tblLook w:val="04A0" w:firstRow="1" w:lastRow="0" w:firstColumn="1" w:lastColumn="0" w:noHBand="0" w:noVBand="1"/>
             </w:tblPr>
             <w:tblGrid>
               <w:gridCol w:w="2265"/>
@@ -8375,8 +8371,8 @@
                 <w:szCs w:val="20"/>
               </w:rPr>
             </w:pPr>
-            <w:bookmarkStart w:id="3" w:name="textsel"/>
-            <w:bookmarkEnd w:id="3"/>
+            <w:bookmarkStart w:id="4" w:name="textsel"/>
+            <w:bookmarkEnd w:id="4"/>
             <w:r>
               <w:rPr>
                 <w:rFonts w:ascii="Arial" w:eastAsia="굴림" w:hAnsi="Arial" w:cs="Arial"/>
@@ -8400,7 +8396,7 @@
                       <pic:pic xmlns:pic="http://schemas.openxmlformats.org/drawingml/2006/picture">
                         <pic:nvPicPr>
                           <pic:cNvPr id="0" name="Picture 18" descr="http://www.dofactory.com/Images/up.gif">
-                            <a:hlinkClick r:id="rId8"/>
+                            <a:hlinkClick r:id="rId13"/>
                           </pic:cNvPr>
                           <pic:cNvPicPr>
                             <a:picLocks noChangeAspect="1" noChangeArrowheads="1"/>
@@ -8516,7 +8512,7 @@
                 <w:bottom w:w="15" w:type="dxa"/>
                 <w:right w:w="15" w:type="dxa"/>
               </w:tblCellMar>
-              <w:tblLook w:val="04A0"/>
+              <w:tblLook w:val="04A0" w:firstRow="1" w:lastRow="0" w:firstColumn="1" w:lastColumn="0" w:noHBand="0" w:noVBand="1"/>
             </w:tblPr>
             <w:tblGrid>
               <w:gridCol w:w="2265"/>
@@ -10548,8 +10544,8 @@
                 <w:szCs w:val="20"/>
               </w:rPr>
             </w:pPr>
-            <w:bookmarkStart w:id="4" w:name="project"/>
-            <w:bookmarkEnd w:id="4"/>
+            <w:bookmarkStart w:id="5" w:name="project"/>
+            <w:bookmarkEnd w:id="5"/>
             <w:r>
               <w:rPr>
                 <w:rFonts w:ascii="Arial" w:eastAsia="굴림" w:hAnsi="Arial" w:cs="Arial"/>
@@ -10563,7 +10559,7 @@
                   <wp:extent cx="163830" cy="163830"/>
                   <wp:effectExtent l="19050" t="0" r="7620" b="0"/>
                   <wp:docPr id="19" name="그림 19" descr="http://www.dofactory.com/Images/up.gif">
-                    <a:hlinkClick xmlns:a="http://schemas.openxmlformats.org/drawingml/2006/main" r:id="rId8"/>
+                    <a:hlinkClick xmlns:a="http://schemas.openxmlformats.org/drawingml/2006/main" r:id="rId7"/>
                   </wp:docPr>
                   <wp:cNvGraphicFramePr>
                     <a:graphicFrameLocks xmlns:a="http://schemas.openxmlformats.org/drawingml/2006/main" noChangeAspect="1"/>
@@ -10573,7 +10569,7 @@
                       <pic:pic xmlns:pic="http://schemas.openxmlformats.org/drawingml/2006/picture">
                         <pic:nvPicPr>
                           <pic:cNvPr id="0" name="Picture 19" descr="http://www.dofactory.com/Images/up.gif">
-                            <a:hlinkClick r:id="rId8"/>
+                            <a:hlinkClick r:id="rId7"/>
                           </pic:cNvPr>
                           <pic:cNvPicPr>
                             <a:picLocks noChangeAspect="1" noChangeArrowheads="1"/>
@@ -10690,7 +10686,7 @@
                 <w:bottom w:w="15" w:type="dxa"/>
                 <w:right w:w="15" w:type="dxa"/>
               </w:tblCellMar>
-              <w:tblLook w:val="04A0"/>
+              <w:tblLook w:val="04A0" w:firstRow="1" w:lastRow="0" w:firstColumn="1" w:lastColumn="0" w:noHBand="0" w:noVBand="1"/>
             </w:tblPr>
             <w:tblGrid>
               <w:gridCol w:w="2265"/>
@@ -11360,8 +11356,8 @@
                 <w:szCs w:val="20"/>
               </w:rPr>
             </w:pPr>
-            <w:bookmarkStart w:id="5" w:name="window"/>
-            <w:bookmarkEnd w:id="5"/>
+            <w:bookmarkStart w:id="6" w:name="window"/>
+            <w:bookmarkEnd w:id="6"/>
             <w:r>
               <w:rPr>
                 <w:rFonts w:ascii="Arial" w:eastAsia="굴림" w:hAnsi="Arial" w:cs="Arial"/>
@@ -11375,7 +11371,7 @@
                   <wp:extent cx="163830" cy="163830"/>
                   <wp:effectExtent l="19050" t="0" r="7620" b="0"/>
                   <wp:docPr id="20" name="그림 20" descr="http://www.dofactory.com/Images/up.gif">
-                    <a:hlinkClick xmlns:a="http://schemas.openxmlformats.org/drawingml/2006/main" r:id="rId8"/>
+                    <a:hlinkClick xmlns:a="http://schemas.openxmlformats.org/drawingml/2006/main" r:id="rId12"/>
                   </wp:docPr>
                   <wp:cNvGraphicFramePr>
                     <a:graphicFrameLocks xmlns:a="http://schemas.openxmlformats.org/drawingml/2006/main" noChangeAspect="1"/>
@@ -11385,7 +11381,7 @@
                       <pic:pic xmlns:pic="http://schemas.openxmlformats.org/drawingml/2006/picture">
                         <pic:nvPicPr>
                           <pic:cNvPr id="0" name="Picture 20" descr="http://www.dofactory.com/Images/up.gif">
-                            <a:hlinkClick r:id="rId8"/>
+                            <a:hlinkClick r:id="rId17"/>
                           </pic:cNvPr>
                           <pic:cNvPicPr>
                             <a:picLocks noChangeAspect="1" noChangeArrowheads="1"/>
@@ -11501,7 +11497,7 @@
                 <w:bottom w:w="15" w:type="dxa"/>
                 <w:right w:w="15" w:type="dxa"/>
               </w:tblCellMar>
-              <w:tblLook w:val="04A0"/>
+              <w:tblLook w:val="04A0" w:firstRow="1" w:lastRow="0" w:firstColumn="1" w:lastColumn="0" w:noHBand="0" w:noVBand="1"/>
             </w:tblPr>
             <w:tblGrid>
               <w:gridCol w:w="2265"/>
@@ -12715,8 +12711,8 @@
                 <w:szCs w:val="20"/>
               </w:rPr>
             </w:pPr>
-            <w:bookmarkStart w:id="6" w:name="designer"/>
-            <w:bookmarkEnd w:id="6"/>
+            <w:bookmarkStart w:id="7" w:name="designer"/>
+            <w:bookmarkEnd w:id="7"/>
             <w:r>
               <w:rPr>
                 <w:rFonts w:ascii="Arial" w:eastAsia="굴림" w:hAnsi="Arial" w:cs="Arial"/>
@@ -12730,7 +12726,7 @@
                   <wp:extent cx="163830" cy="163830"/>
                   <wp:effectExtent l="19050" t="0" r="7620" b="0"/>
                   <wp:docPr id="21" name="그림 21" descr="http://www.dofactory.com/Images/up.gif">
-                    <a:hlinkClick xmlns:a="http://schemas.openxmlformats.org/drawingml/2006/main" r:id="rId8"/>
+                    <a:hlinkClick xmlns:a="http://schemas.openxmlformats.org/drawingml/2006/main" r:id="rId25"/>
                   </wp:docPr>
                   <wp:cNvGraphicFramePr>
                     <a:graphicFrameLocks xmlns:a="http://schemas.openxmlformats.org/drawingml/2006/main" noChangeAspect="1"/>
@@ -12740,7 +12736,7 @@
                       <pic:pic xmlns:pic="http://schemas.openxmlformats.org/drawingml/2006/picture">
                         <pic:nvPicPr>
                           <pic:cNvPr id="0" name="Picture 21" descr="http://www.dofactory.com/Images/up.gif">
-                            <a:hlinkClick r:id="rId8"/>
+                            <a:hlinkClick r:id="rId16"/>
                           </pic:cNvPr>
                           <pic:cNvPicPr>
                             <a:picLocks noChangeAspect="1" noChangeArrowheads="1"/>
@@ -12856,7 +12852,7 @@
                 <w:bottom w:w="15" w:type="dxa"/>
                 <w:right w:w="15" w:type="dxa"/>
               </w:tblCellMar>
-              <w:tblLook w:val="04A0"/>
+              <w:tblLook w:val="04A0" w:firstRow="1" w:lastRow="0" w:firstColumn="1" w:lastColumn="0" w:noHBand="0" w:noVBand="1"/>
             </w:tblPr>
             <w:tblGrid>
               <w:gridCol w:w="2265"/>
@@ -14375,8 +14371,8 @@
                 <w:szCs w:val="20"/>
               </w:rPr>
             </w:pPr>
-            <w:bookmarkStart w:id="7" w:name="search"/>
-            <w:bookmarkEnd w:id="7"/>
+            <w:bookmarkStart w:id="8" w:name="search"/>
+            <w:bookmarkEnd w:id="8"/>
             <w:r>
               <w:rPr>
                 <w:rFonts w:ascii="Arial" w:eastAsia="굴림" w:hAnsi="Arial" w:cs="Arial"/>
@@ -14390,7 +14386,7 @@
                   <wp:extent cx="163830" cy="163830"/>
                   <wp:effectExtent l="19050" t="0" r="7620" b="0"/>
                   <wp:docPr id="22" name="그림 22" descr="http://www.dofactory.com/Images/up.gif">
-                    <a:hlinkClick xmlns:a="http://schemas.openxmlformats.org/drawingml/2006/main" r:id="rId8"/>
+                    <a:hlinkClick xmlns:a="http://schemas.openxmlformats.org/drawingml/2006/main" r:id="rId20"/>
                   </wp:docPr>
                   <wp:cNvGraphicFramePr>
                     <a:graphicFrameLocks xmlns:a="http://schemas.openxmlformats.org/drawingml/2006/main" noChangeAspect="1"/>
@@ -14400,7 +14396,7 @@
                       <pic:pic xmlns:pic="http://schemas.openxmlformats.org/drawingml/2006/picture">
                         <pic:nvPicPr>
                           <pic:cNvPr id="0" name="Picture 22" descr="http://www.dofactory.com/Images/up.gif">
-                            <a:hlinkClick r:id="rId8"/>
+                            <a:hlinkClick r:id="rId11"/>
                           </pic:cNvPr>
                           <pic:cNvPicPr>
                             <a:picLocks noChangeAspect="1" noChangeArrowheads="1"/>
@@ -14516,7 +14512,7 @@
                 <w:bottom w:w="15" w:type="dxa"/>
                 <w:right w:w="15" w:type="dxa"/>
               </w:tblCellMar>
-              <w:tblLook w:val="04A0"/>
+              <w:tblLook w:val="04A0" w:firstRow="1" w:lastRow="0" w:firstColumn="1" w:lastColumn="0" w:noHBand="0" w:noVBand="1"/>
             </w:tblPr>
             <w:tblGrid>
               <w:gridCol w:w="2265"/>
@@ -15913,8 +15909,8 @@
                 <w:szCs w:val="20"/>
               </w:rPr>
             </w:pPr>
-            <w:bookmarkStart w:id="8" w:name="help"/>
-            <w:bookmarkEnd w:id="8"/>
+            <w:bookmarkStart w:id="9" w:name="help"/>
+            <w:bookmarkEnd w:id="9"/>
             <w:r>
               <w:rPr>
                 <w:rFonts w:ascii="Arial" w:eastAsia="굴림" w:hAnsi="Arial" w:cs="Arial"/>
@@ -15928,7 +15924,7 @@
                   <wp:extent cx="163830" cy="163830"/>
                   <wp:effectExtent l="19050" t="0" r="7620" b="0"/>
                   <wp:docPr id="23" name="그림 23" descr="http://www.dofactory.com/Images/up.gif">
-                    <a:hlinkClick xmlns:a="http://schemas.openxmlformats.org/drawingml/2006/main" r:id="rId8"/>
+                    <a:hlinkClick xmlns:a="http://schemas.openxmlformats.org/drawingml/2006/main" r:id="rId11"/>
                   </wp:docPr>
                   <wp:cNvGraphicFramePr>
                     <a:graphicFrameLocks xmlns:a="http://schemas.openxmlformats.org/drawingml/2006/main" noChangeAspect="1"/>
@@ -16054,7 +16050,7 @@
                 <w:bottom w:w="15" w:type="dxa"/>
                 <w:right w:w="15" w:type="dxa"/>
               </w:tblCellMar>
-              <w:tblLook w:val="04A0"/>
+              <w:tblLook w:val="04A0" w:firstRow="1" w:lastRow="0" w:firstColumn="1" w:lastColumn="0" w:noHBand="0" w:noVBand="1"/>
             </w:tblPr>
             <w:tblGrid>
               <w:gridCol w:w="2265"/>
@@ -16952,8 +16948,8 @@
                 <w:szCs w:val="20"/>
               </w:rPr>
             </w:pPr>
-            <w:bookmarkStart w:id="9" w:name="debug"/>
-            <w:bookmarkEnd w:id="9"/>
+            <w:bookmarkStart w:id="10" w:name="debug"/>
+            <w:bookmarkEnd w:id="10"/>
             <w:r>
               <w:rPr>
                 <w:rFonts w:ascii="Arial" w:eastAsia="굴림" w:hAnsi="Arial" w:cs="Arial"/>
@@ -16967,7 +16963,7 @@
                   <wp:extent cx="163830" cy="163830"/>
                   <wp:effectExtent l="19050" t="0" r="7620" b="0"/>
                   <wp:docPr id="24" name="그림 24" descr="http://www.dofactory.com/Images/up.gif">
-                    <a:hlinkClick xmlns:a="http://schemas.openxmlformats.org/drawingml/2006/main" r:id="rId8"/>
+                    <a:hlinkClick xmlns:a="http://schemas.openxmlformats.org/drawingml/2006/main" r:id="rId18"/>
                   </wp:docPr>
                   <wp:cNvGraphicFramePr>
                     <a:graphicFrameLocks xmlns:a="http://schemas.openxmlformats.org/drawingml/2006/main" noChangeAspect="1"/>
@@ -16977,7 +16973,7 @@
                       <pic:pic xmlns:pic="http://schemas.openxmlformats.org/drawingml/2006/picture">
                         <pic:nvPicPr>
                           <pic:cNvPr id="0" name="Picture 24" descr="http://www.dofactory.com/Images/up.gif">
-                            <a:hlinkClick r:id="rId8"/>
+                            <a:hlinkClick r:id="rId26"/>
                           </pic:cNvPr>
                           <pic:cNvPicPr>
                             <a:picLocks noChangeAspect="1" noChangeArrowheads="1"/>
@@ -17093,7 +17089,7 @@
                 <w:bottom w:w="15" w:type="dxa"/>
                 <w:right w:w="15" w:type="dxa"/>
               </w:tblCellMar>
-              <w:tblLook w:val="04A0"/>
+              <w:tblLook w:val="04A0" w:firstRow="1" w:lastRow="0" w:firstColumn="1" w:lastColumn="0" w:noHBand="0" w:noVBand="1"/>
             </w:tblPr>
             <w:tblGrid>
               <w:gridCol w:w="2265"/>
@@ -19924,8 +19920,8 @@
                 <w:szCs w:val="20"/>
               </w:rPr>
             </w:pPr>
-            <w:bookmarkStart w:id="10" w:name="object"/>
-            <w:bookmarkEnd w:id="10"/>
+            <w:bookmarkStart w:id="11" w:name="object"/>
+            <w:bookmarkEnd w:id="11"/>
             <w:r>
               <w:rPr>
                 <w:rFonts w:ascii="Arial" w:eastAsia="굴림" w:hAnsi="Arial" w:cs="Arial"/>
@@ -19939,7 +19935,7 @@
                   <wp:extent cx="163830" cy="163830"/>
                   <wp:effectExtent l="19050" t="0" r="7620" b="0"/>
                   <wp:docPr id="25" name="그림 25" descr="http://www.dofactory.com/Images/up.gif">
-                    <a:hlinkClick xmlns:a="http://schemas.openxmlformats.org/drawingml/2006/main" r:id="rId8"/>
+                    <a:hlinkClick xmlns:a="http://schemas.openxmlformats.org/drawingml/2006/main" r:id="rId7"/>
                   </wp:docPr>
                   <wp:cNvGraphicFramePr>
                     <a:graphicFrameLocks xmlns:a="http://schemas.openxmlformats.org/drawingml/2006/main" noChangeAspect="1"/>
@@ -19949,7 +19945,7 @@
                       <pic:pic xmlns:pic="http://schemas.openxmlformats.org/drawingml/2006/picture">
                         <pic:nvPicPr>
                           <pic:cNvPr id="0" name="Picture 25" descr="http://www.dofactory.com/Images/up.gif">
-                            <a:hlinkClick r:id="rId8"/>
+                            <a:hlinkClick r:id="rId7"/>
                           </pic:cNvPr>
                           <pic:cNvPicPr>
                             <a:picLocks noChangeAspect="1" noChangeArrowheads="1"/>
@@ -20065,7 +20061,7 @@
                 <w:bottom w:w="15" w:type="dxa"/>
                 <w:right w:w="15" w:type="dxa"/>
               </w:tblCellMar>
-              <w:tblLook w:val="04A0"/>
+              <w:tblLook w:val="04A0" w:firstRow="1" w:lastRow="0" w:firstColumn="1" w:lastColumn="0" w:noHBand="0" w:noVBand="1"/>
             </w:tblPr>
             <w:tblGrid>
               <w:gridCol w:w="2265"/>
@@ -20709,8 +20705,8 @@
                 <w:szCs w:val="20"/>
               </w:rPr>
             </w:pPr>
-            <w:bookmarkStart w:id="11" w:name="tool"/>
-            <w:bookmarkEnd w:id="11"/>
+            <w:bookmarkStart w:id="12" w:name="tool"/>
+            <w:bookmarkEnd w:id="12"/>
             <w:r>
               <w:rPr>
                 <w:rFonts w:ascii="Arial" w:eastAsia="굴림" w:hAnsi="Arial" w:cs="Arial"/>
@@ -20724,7 +20720,7 @@
                   <wp:extent cx="163830" cy="163830"/>
                   <wp:effectExtent l="19050" t="0" r="7620" b="0"/>
                   <wp:docPr id="26" name="그림 26" descr="http://www.dofactory.com/Images/up.gif">
-                    <a:hlinkClick xmlns:a="http://schemas.openxmlformats.org/drawingml/2006/main" r:id="rId8"/>
+                    <a:hlinkClick xmlns:a="http://schemas.openxmlformats.org/drawingml/2006/main" r:id="rId17"/>
                   </wp:docPr>
                   <wp:cNvGraphicFramePr>
                     <a:graphicFrameLocks xmlns:a="http://schemas.openxmlformats.org/drawingml/2006/main" noChangeAspect="1"/>
@@ -20734,7 +20730,7 @@
                       <pic:pic xmlns:pic="http://schemas.openxmlformats.org/drawingml/2006/picture">
                         <pic:nvPicPr>
                           <pic:cNvPr id="0" name="Picture 26" descr="http://www.dofactory.com/Images/up.gif">
-                            <a:hlinkClick r:id="rId8"/>
+                            <a:hlinkClick r:id="rId25"/>
                           </pic:cNvPr>
                           <pic:cNvPicPr>
                             <a:picLocks noChangeAspect="1" noChangeArrowheads="1"/>
@@ -20850,7 +20846,7 @@
                 <w:bottom w:w="15" w:type="dxa"/>
                 <w:right w:w="15" w:type="dxa"/>
               </w:tblCellMar>
-              <w:tblLook w:val="04A0"/>
+              <w:tblLook w:val="04A0" w:firstRow="1" w:lastRow="0" w:firstColumn="1" w:lastColumn="0" w:noHBand="0" w:noVBand="1"/>
             </w:tblPr>
             <w:tblGrid>
               <w:gridCol w:w="2265"/>
@@ -21939,8 +21935,8 @@
                 <w:szCs w:val="20"/>
               </w:rPr>
             </w:pPr>
-            <w:bookmarkStart w:id="12" w:name="html"/>
-            <w:bookmarkEnd w:id="12"/>
+            <w:bookmarkStart w:id="13" w:name="html"/>
+            <w:bookmarkEnd w:id="13"/>
             <w:r>
               <w:rPr>
                 <w:rFonts w:ascii="Arial" w:eastAsia="굴림" w:hAnsi="Arial" w:cs="Arial"/>
@@ -21954,7 +21950,7 @@
                   <wp:extent cx="163830" cy="163830"/>
                   <wp:effectExtent l="19050" t="0" r="7620" b="0"/>
                   <wp:docPr id="27" name="그림 27" descr="http://www.dofactory.com/Images/up.gif">
-                    <a:hlinkClick xmlns:a="http://schemas.openxmlformats.org/drawingml/2006/main" r:id="rId8"/>
+                    <a:hlinkClick xmlns:a="http://schemas.openxmlformats.org/drawingml/2006/main" r:id="rId16"/>
                   </wp:docPr>
                   <wp:cNvGraphicFramePr>
                     <a:graphicFrameLocks xmlns:a="http://schemas.openxmlformats.org/drawingml/2006/main" noChangeAspect="1"/>
@@ -21964,7 +21960,7 @@
                       <pic:pic xmlns:pic="http://schemas.openxmlformats.org/drawingml/2006/picture">
                         <pic:nvPicPr>
                           <pic:cNvPr id="0" name="Picture 27" descr="http://www.dofactory.com/Images/up.gif">
-                            <a:hlinkClick r:id="rId8"/>
+                            <a:hlinkClick r:id="rId20"/>
                           </pic:cNvPr>
                           <pic:cNvPicPr>
                             <a:picLocks noChangeAspect="1" noChangeArrowheads="1"/>
@@ -22080,7 +22076,7 @@
                 <w:bottom w:w="15" w:type="dxa"/>
                 <w:right w:w="15" w:type="dxa"/>
               </w:tblCellMar>
-              <w:tblLook w:val="04A0"/>
+              <w:tblLook w:val="04A0" w:firstRow="1" w:lastRow="0" w:firstColumn="1" w:lastColumn="0" w:noHBand="0" w:noVBand="1"/>
             </w:tblPr>
             <w:tblGrid>
               <w:gridCol w:w="2265"/>
@@ -23543,8 +23539,8 @@
                 <w:szCs w:val="20"/>
               </w:rPr>
             </w:pPr>
-            <w:bookmarkStart w:id="13" w:name="macro"/>
-            <w:bookmarkEnd w:id="13"/>
+            <w:bookmarkStart w:id="14" w:name="macro"/>
+            <w:bookmarkEnd w:id="14"/>
             <w:r>
               <w:rPr>
                 <w:rFonts w:ascii="Arial" w:eastAsia="굴림" w:hAnsi="Arial" w:cs="Arial"/>
@@ -23558,7 +23554,7 @@
                   <wp:extent cx="163830" cy="163830"/>
                   <wp:effectExtent l="19050" t="0" r="7620" b="0"/>
                   <wp:docPr id="28" name="그림 28" descr="http://www.dofactory.com/Images/up.gif">
-                    <a:hlinkClick xmlns:a="http://schemas.openxmlformats.org/drawingml/2006/main" r:id="rId8"/>
+                    <a:hlinkClick xmlns:a="http://schemas.openxmlformats.org/drawingml/2006/main" r:id="rId29"/>
                   </wp:docPr>
                   <wp:cNvGraphicFramePr>
                     <a:graphicFrameLocks xmlns:a="http://schemas.openxmlformats.org/drawingml/2006/main" noChangeAspect="1"/>
@@ -23568,7 +23564,7 @@
                       <pic:pic xmlns:pic="http://schemas.openxmlformats.org/drawingml/2006/picture">
                         <pic:nvPicPr>
                           <pic:cNvPr id="0" name="Picture 28" descr="http://www.dofactory.com/Images/up.gif">
-                            <a:hlinkClick r:id="rId8"/>
+                            <a:hlinkClick r:id="rId11"/>
                           </pic:cNvPr>
                           <pic:cNvPicPr>
                             <a:picLocks noChangeAspect="1" noChangeArrowheads="1"/>
@@ -23684,7 +23680,7 @@
                 <w:bottom w:w="15" w:type="dxa"/>
                 <w:right w:w="15" w:type="dxa"/>
               </w:tblCellMar>
-              <w:tblLook w:val="04A0"/>
+              <w:tblLook w:val="04A0" w:firstRow="1" w:lastRow="0" w:firstColumn="1" w:lastColumn="0" w:noHBand="0" w:noVBand="1"/>
             </w:tblPr>
             <w:tblGrid>
               <w:gridCol w:w="2265"/>
@@ -24087,8 +24083,8 @@
                 <w:szCs w:val="20"/>
               </w:rPr>
             </w:pPr>
-            <w:bookmarkStart w:id="14" w:name="home"/>
-            <w:bookmarkEnd w:id="14"/>
+            <w:bookmarkStart w:id="15" w:name="home"/>
+            <w:bookmarkEnd w:id="15"/>
             <w:r>
               <w:rPr>
                 <w:rFonts w:ascii="Arial" w:eastAsia="굴림" w:hAnsi="Arial" w:cs="Arial"/>
@@ -24102,7 +24098,7 @@
                   <wp:extent cx="163830" cy="163830"/>
                   <wp:effectExtent l="19050" t="0" r="7620" b="0"/>
                   <wp:docPr id="29" name="그림 29" descr="http://www.dofactory.com/Images/up.gif">
-                    <a:hlinkClick xmlns:a="http://schemas.openxmlformats.org/drawingml/2006/main" r:id="rId8"/>
+                    <a:hlinkClick xmlns:a="http://schemas.openxmlformats.org/drawingml/2006/main" r:id="rId13"/>
                   </wp:docPr>
                   <wp:cNvGraphicFramePr>
                     <a:graphicFrameLocks xmlns:a="http://schemas.openxmlformats.org/drawingml/2006/main" noChangeAspect="1"/>
@@ -24112,7 +24108,7 @@
                       <pic:pic xmlns:pic="http://schemas.openxmlformats.org/drawingml/2006/picture">
                         <pic:nvPicPr>
                           <pic:cNvPr id="0" name="Picture 29" descr="http://www.dofactory.com/Images/up.gif">
-                            <a:hlinkClick r:id="rId8"/>
+                            <a:hlinkClick r:id="rId18"/>
                           </pic:cNvPr>
                           <pic:cNvPicPr>
                             <a:picLocks noChangeAspect="1" noChangeArrowheads="1"/>
@@ -24182,13 +24178,7 @@
         </w:tc>
       </w:tr>
     </w:tbl>
-    <w:p>
-      <w:pPr>
-        <w:rPr>
-          <w:rFonts w:hint="eastAsia"/>
-        </w:rPr>
-      </w:pPr>
-    </w:p>
+    <w:p/>
     <w:sectPr>
       <w:pgSz w:w="11906" w:h="16838"/>
       <w:pgMar w:top="1701" w:right="1440" w:bottom="1440" w:left="1440" w:header="851" w:footer="992" w:gutter="0"/>
@@ -24200,7 +24190,7 @@
 </file>
 
 <file path=word/styles.xml><?xml version="1.0" encoding="utf-8"?>
-<w:styles xmlns:r="http://schemas.openxmlformats.org/officeDocument/2006/relationships" xmlns:w="http://schemas.openxmlformats.org/wordprocessingml/2006/main">
+<w:styles xmlns:mc="http://schemas.openxmlformats.org/markup-compatibility/2006" xmlns:r="http://schemas.openxmlformats.org/officeDocument/2006/relationships" xmlns:w="http://schemas.openxmlformats.org/wordprocessingml/2006/main" xmlns:w14="http://schemas.microsoft.com/office/word/2010/wordml" xmlns:w15="http://schemas.microsoft.com/office/word/2012/wordml" mc:Ignorable="w14 w15">
   <w:docDefaults>
     <w:rPrDefault>
       <w:rPr>
@@ -24212,144 +24202,378 @@
     </w:rPrDefault>
     <w:pPrDefault/>
   </w:docDefaults>
-  <w:latentStyles w:defLockedState="0" w:defUIPriority="99" w:defSemiHidden="1" w:defUnhideWhenUsed="1" w:defQFormat="0" w:count="267">
-    <w:lsdException w:name="Normal" w:semiHidden="0" w:uiPriority="0" w:unhideWhenUsed="0" w:qFormat="1"/>
-    <w:lsdException w:name="heading 1" w:semiHidden="0" w:uiPriority="9" w:unhideWhenUsed="0" w:qFormat="1"/>
-    <w:lsdException w:name="heading 2" w:uiPriority="9" w:qFormat="1"/>
-    <w:lsdException w:name="heading 3" w:uiPriority="9" w:qFormat="1"/>
-    <w:lsdException w:name="heading 4" w:uiPriority="9" w:qFormat="1"/>
-    <w:lsdException w:name="heading 5" w:uiPriority="9" w:qFormat="1"/>
-    <w:lsdException w:name="heading 6" w:uiPriority="9" w:qFormat="1"/>
-    <w:lsdException w:name="heading 7" w:uiPriority="9" w:qFormat="1"/>
-    <w:lsdException w:name="heading 8" w:uiPriority="9" w:qFormat="1"/>
-    <w:lsdException w:name="heading 9" w:uiPriority="9" w:qFormat="1"/>
-    <w:lsdException w:name="toc 1" w:uiPriority="39"/>
-    <w:lsdException w:name="toc 2" w:uiPriority="39"/>
-    <w:lsdException w:name="toc 3" w:uiPriority="39"/>
-    <w:lsdException w:name="toc 4" w:uiPriority="39"/>
-    <w:lsdException w:name="toc 5" w:uiPriority="39"/>
-    <w:lsdException w:name="toc 6" w:uiPriority="39"/>
-    <w:lsdException w:name="toc 7" w:uiPriority="39"/>
-    <w:lsdException w:name="toc 8" w:uiPriority="39"/>
-    <w:lsdException w:name="toc 9" w:uiPriority="39"/>
-    <w:lsdException w:name="caption" w:uiPriority="35" w:qFormat="1"/>
-    <w:lsdException w:name="Title" w:semiHidden="0" w:uiPriority="10" w:unhideWhenUsed="0" w:qFormat="1"/>
-    <w:lsdException w:name="Default Paragraph Font" w:uiPriority="1"/>
-    <w:lsdException w:name="Subtitle" w:semiHidden="0" w:uiPriority="11" w:unhideWhenUsed="0" w:qFormat="1"/>
-    <w:lsdException w:name="Strong" w:semiHidden="0" w:uiPriority="22" w:unhideWhenUsed="0" w:qFormat="1"/>
-    <w:lsdException w:name="Emphasis" w:semiHidden="0" w:uiPriority="20" w:unhideWhenUsed="0" w:qFormat="1"/>
-    <w:lsdException w:name="Table Grid" w:semiHidden="0" w:uiPriority="59" w:unhideWhenUsed="0"/>
-    <w:lsdException w:name="Placeholder Text" w:unhideWhenUsed="0"/>
-    <w:lsdException w:name="No Spacing" w:semiHidden="0" w:uiPriority="1" w:unhideWhenUsed="0" w:qFormat="1"/>
-    <w:lsdException w:name="Light Shading" w:semiHidden="0" w:uiPriority="60" w:unhideWhenUsed="0"/>
-    <w:lsdException w:name="Light List" w:semiHidden="0" w:uiPriority="61" w:unhideWhenUsed="0"/>
-    <w:lsdException w:name="Light Grid" w:semiHidden="0" w:uiPriority="62" w:unhideWhenUsed="0"/>
-    <w:lsdException w:name="Medium Shading 1" w:semiHidden="0" w:uiPriority="63" w:unhideWhenUsed="0"/>
-    <w:lsdException w:name="Medium Shading 2" w:semiHidden="0" w:uiPriority="64" w:unhideWhenUsed="0"/>
-    <w:lsdException w:name="Medium List 1" w:semiHidden="0" w:uiPriority="65" w:unhideWhenUsed="0"/>
-    <w:lsdException w:name="Medium List 2" w:semiHidden="0" w:uiPriority="66" w:unhideWhenUsed="0"/>
-    <w:lsdException w:name="Medium Grid 1" w:semiHidden="0" w:uiPriority="67" w:unhideWhenUsed="0"/>
-    <w:lsdException w:name="Medium Grid 2" w:semiHidden="0" w:uiPriority="68" w:unhideWhenUsed="0"/>
-    <w:lsdException w:name="Medium Grid 3" w:semiHidden="0" w:uiPriority="69" w:unhideWhenUsed="0"/>
-    <w:lsdException w:name="Dark List" w:semiHidden="0" w:uiPriority="70" w:unhideWhenUsed="0"/>
-    <w:lsdException w:name="Colorful Shading" w:semiHidden="0" w:uiPriority="71" w:unhideWhenUsed="0"/>
-    <w:lsdException w:name="Colorful List" w:semiHidden="0" w:uiPriority="72" w:unhideWhenUsed="0"/>
-    <w:lsdException w:name="Colorful Grid" w:semiHidden="0" w:uiPriority="73" w:unhideWhenUsed="0"/>
-    <w:lsdException w:name="Light Shading Accent 1" w:semiHidden="0" w:uiPriority="60" w:unhideWhenUsed="0"/>
-    <w:lsdException w:name="Light List Accent 1" w:semiHidden="0" w:uiPriority="61" w:unhideWhenUsed="0"/>
-    <w:lsdException w:name="Light Grid Accent 1" w:semiHidden="0" w:uiPriority="62" w:unhideWhenUsed="0"/>
-    <w:lsdException w:name="Medium Shading 1 Accent 1" w:semiHidden="0" w:uiPriority="63" w:unhideWhenUsed="0"/>
-    <w:lsdException w:name="Medium Shading 2 Accent 1" w:semiHidden="0" w:uiPriority="64" w:unhideWhenUsed="0"/>
-    <w:lsdException w:name="Medium List 1 Accent 1" w:semiHidden="0" w:uiPriority="65" w:unhideWhenUsed="0"/>
-    <w:lsdException w:name="Revision" w:unhideWhenUsed="0"/>
-    <w:lsdException w:name="List Paragraph" w:semiHidden="0" w:uiPriority="34" w:unhideWhenUsed="0" w:qFormat="1"/>
-    <w:lsdException w:name="Quote" w:semiHidden="0" w:uiPriority="29" w:unhideWhenUsed="0" w:qFormat="1"/>
-    <w:lsdException w:name="Intense Quote" w:semiHidden="0" w:uiPriority="30" w:unhideWhenUsed="0" w:qFormat="1"/>
-    <w:lsdException w:name="Medium List 2 Accent 1" w:semiHidden="0" w:uiPriority="66" w:unhideWhenUsed="0"/>
-    <w:lsdException w:name="Medium Grid 1 Accent 1" w:semiHidden="0" w:uiPriority="67" w:unhideWhenUsed="0"/>
-    <w:lsdException w:name="Medium Grid 2 Accent 1" w:semiHidden="0" w:uiPriority="68" w:unhideWhenUsed="0"/>
-    <w:lsdException w:name="Medium Grid 3 Accent 1" w:semiHidden="0" w:uiPriority="69" w:unhideWhenUsed="0"/>
-    <w:lsdException w:name="Dark List Accent 1" w:semiHidden="0" w:uiPriority="70" w:unhideWhenUsed="0"/>
-    <w:lsdException w:name="Colorful Shading Accent 1" w:semiHidden="0" w:uiPriority="71" w:unhideWhenUsed="0"/>
-    <w:lsdException w:name="Colorful List Accent 1" w:semiHidden="0" w:uiPriority="72" w:unhideWhenUsed="0"/>
-    <w:lsdException w:name="Colorful Grid Accent 1" w:semiHidden="0" w:uiPriority="73" w:unhideWhenUsed="0"/>
-    <w:lsdException w:name="Light Shading Accent 2" w:semiHidden="0" w:uiPriority="60" w:unhideWhenUsed="0"/>
-    <w:lsdException w:name="Light List Accent 2" w:semiHidden="0" w:uiPriority="61" w:unhideWhenUsed="0"/>
-    <w:lsdException w:name="Light Grid Accent 2" w:semiHidden="0" w:uiPriority="62" w:unhideWhenUsed="0"/>
-    <w:lsdException w:name="Medium Shading 1 Accent 2" w:semiHidden="0" w:uiPriority="63" w:unhideWhenUsed="0"/>
-    <w:lsdException w:name="Medium Shading 2 Accent 2" w:semiHidden="0" w:uiPriority="64" w:unhideWhenUsed="0"/>
-    <w:lsdException w:name="Medium List 1 Accent 2" w:semiHidden="0" w:uiPriority="65" w:unhideWhenUsed="0"/>
-    <w:lsdException w:name="Medium List 2 Accent 2" w:semiHidden="0" w:uiPriority="66" w:unhideWhenUsed="0"/>
-    <w:lsdException w:name="Medium Grid 1 Accent 2" w:semiHidden="0" w:uiPriority="67" w:unhideWhenUsed="0"/>
-    <w:lsdException w:name="Medium Grid 2 Accent 2" w:semiHidden="0" w:uiPriority="68" w:unhideWhenUsed="0"/>
-    <w:lsdException w:name="Medium Grid 3 Accent 2" w:semiHidden="0" w:uiPriority="69" w:unhideWhenUsed="0"/>
-    <w:lsdException w:name="Dark List Accent 2" w:semiHidden="0" w:uiPriority="70" w:unhideWhenUsed="0"/>
-    <w:lsdException w:name="Colorful Shading Accent 2" w:semiHidden="0" w:uiPriority="71" w:unhideWhenUsed="0"/>
-    <w:lsdException w:name="Colorful List Accent 2" w:semiHidden="0" w:uiPriority="72" w:unhideWhenUsed="0"/>
-    <w:lsdException w:name="Colorful Grid Accent 2" w:semiHidden="0" w:uiPriority="73" w:unhideWhenUsed="0"/>
-    <w:lsdException w:name="Light Shading Accent 3" w:semiHidden="0" w:uiPriority="60" w:unhideWhenUsed="0"/>
-    <w:lsdException w:name="Light List Accent 3" w:semiHidden="0" w:uiPriority="61" w:unhideWhenUsed="0"/>
-    <w:lsdException w:name="Light Grid Accent 3" w:semiHidden="0" w:uiPriority="62" w:unhideWhenUsed="0"/>
-    <w:lsdException w:name="Medium Shading 1 Accent 3" w:semiHidden="0" w:uiPriority="63" w:unhideWhenUsed="0"/>
-    <w:lsdException w:name="Medium Shading 2 Accent 3" w:semiHidden="0" w:uiPriority="64" w:unhideWhenUsed="0"/>
-    <w:lsdException w:name="Medium List 1 Accent 3" w:semiHidden="0" w:uiPriority="65" w:unhideWhenUsed="0"/>
-    <w:lsdException w:name="Medium List 2 Accent 3" w:semiHidden="0" w:uiPriority="66" w:unhideWhenUsed="0"/>
-    <w:lsdException w:name="Medium Grid 1 Accent 3" w:semiHidden="0" w:uiPriority="67" w:unhideWhenUsed="0"/>
-    <w:lsdException w:name="Medium Grid 2 Accent 3" w:semiHidden="0" w:uiPriority="68" w:unhideWhenUsed="0"/>
-    <w:lsdException w:name="Medium Grid 3 Accent 3" w:semiHidden="0" w:uiPriority="69" w:unhideWhenUsed="0"/>
-    <w:lsdException w:name="Dark List Accent 3" w:semiHidden="0" w:uiPriority="70" w:unhideWhenUsed="0"/>
-    <w:lsdException w:name="Colorful Shading Accent 3" w:semiHidden="0" w:uiPriority="71" w:unhideWhenUsed="0"/>
-    <w:lsdException w:name="Colorful List Accent 3" w:semiHidden="0" w:uiPriority="72" w:unhideWhenUsed="0"/>
-    <w:lsdException w:name="Colorful Grid Accent 3" w:semiHidden="0" w:uiPriority="73" w:unhideWhenUsed="0"/>
-    <w:lsdException w:name="Light Shading Accent 4" w:semiHidden="0" w:uiPriority="60" w:unhideWhenUsed="0"/>
-    <w:lsdException w:name="Light List Accent 4" w:semiHidden="0" w:uiPriority="61" w:unhideWhenUsed="0"/>
-    <w:lsdException w:name="Light Grid Accent 4" w:semiHidden="0" w:uiPriority="62" w:unhideWhenUsed="0"/>
-    <w:lsdException w:name="Medium Shading 1 Accent 4" w:semiHidden="0" w:uiPriority="63" w:unhideWhenUsed="0"/>
-    <w:lsdException w:name="Medium Shading 2 Accent 4" w:semiHidden="0" w:uiPriority="64" w:unhideWhenUsed="0"/>
-    <w:lsdException w:name="Medium List 1 Accent 4" w:semiHidden="0" w:uiPriority="65" w:unhideWhenUsed="0"/>
-    <w:lsdException w:name="Medium List 2 Accent 4" w:semiHidden="0" w:uiPriority="66" w:unhideWhenUsed="0"/>
-    <w:lsdException w:name="Medium Grid 1 Accent 4" w:semiHidden="0" w:uiPriority="67" w:unhideWhenUsed="0"/>
-    <w:lsdException w:name="Medium Grid 2 Accent 4" w:semiHidden="0" w:uiPriority="68" w:unhideWhenUsed="0"/>
-    <w:lsdException w:name="Medium Grid 3 Accent 4" w:semiHidden="0" w:uiPriority="69" w:unhideWhenUsed="0"/>
-    <w:lsdException w:name="Dark List Accent 4" w:semiHidden="0" w:uiPriority="70" w:unhideWhenUsed="0"/>
-    <w:lsdException w:name="Colorful Shading Accent 4" w:semiHidden="0" w:uiPriority="71" w:unhideWhenUsed="0"/>
-    <w:lsdException w:name="Colorful List Accent 4" w:semiHidden="0" w:uiPriority="72" w:unhideWhenUsed="0"/>
-    <w:lsdException w:name="Colorful Grid Accent 4" w:semiHidden="0" w:uiPriority="73" w:unhideWhenUsed="0"/>
-    <w:lsdException w:name="Light Shading Accent 5" w:semiHidden="0" w:uiPriority="60" w:unhideWhenUsed="0"/>
-    <w:lsdException w:name="Light List Accent 5" w:semiHidden="0" w:uiPriority="61" w:unhideWhenUsed="0"/>
-    <w:lsdException w:name="Light Grid Accent 5" w:semiHidden="0" w:uiPriority="62" w:unhideWhenUsed="0"/>
-    <w:lsdException w:name="Medium Shading 1 Accent 5" w:semiHidden="0" w:uiPriority="63" w:unhideWhenUsed="0"/>
-    <w:lsdException w:name="Medium Shading 2 Accent 5" w:semiHidden="0" w:uiPriority="64" w:unhideWhenUsed="0"/>
-    <w:lsdException w:name="Medium List 1 Accent 5" w:semiHidden="0" w:uiPriority="65" w:unhideWhenUsed="0"/>
-    <w:lsdException w:name="Medium List 2 Accent 5" w:semiHidden="0" w:uiPriority="66" w:unhideWhenUsed="0"/>
-    <w:lsdException w:name="Medium Grid 1 Accent 5" w:semiHidden="0" w:uiPriority="67" w:unhideWhenUsed="0"/>
-    <w:lsdException w:name="Medium Grid 2 Accent 5" w:semiHidden="0" w:uiPriority="68" w:unhideWhenUsed="0"/>
-    <w:lsdException w:name="Medium Grid 3 Accent 5" w:semiHidden="0" w:uiPriority="69" w:unhideWhenUsed="0"/>
-    <w:lsdException w:name="Dark List Accent 5" w:semiHidden="0" w:uiPriority="70" w:unhideWhenUsed="0"/>
-    <w:lsdException w:name="Colorful Shading Accent 5" w:semiHidden="0" w:uiPriority="71" w:unhideWhenUsed="0"/>
-    <w:lsdException w:name="Colorful List Accent 5" w:semiHidden="0" w:uiPriority="72" w:unhideWhenUsed="0"/>
-    <w:lsdException w:name="Colorful Grid Accent 5" w:semiHidden="0" w:uiPriority="73" w:unhideWhenUsed="0"/>
-    <w:lsdException w:name="Light Shading Accent 6" w:semiHidden="0" w:uiPriority="60" w:unhideWhenUsed="0"/>
-    <w:lsdException w:name="Light List Accent 6" w:semiHidden="0" w:uiPriority="61" w:unhideWhenUsed="0"/>
-    <w:lsdException w:name="Light Grid Accent 6" w:semiHidden="0" w:uiPriority="62" w:unhideWhenUsed="0"/>
-    <w:lsdException w:name="Medium Shading 1 Accent 6" w:semiHidden="0" w:uiPriority="63" w:unhideWhenUsed="0"/>
-    <w:lsdException w:name="Medium Shading 2 Accent 6" w:semiHidden="0" w:uiPriority="64" w:unhideWhenUsed="0"/>
-    <w:lsdException w:name="Medium List 1 Accent 6" w:semiHidden="0" w:uiPriority="65" w:unhideWhenUsed="0"/>
-    <w:lsdException w:name="Medium List 2 Accent 6" w:semiHidden="0" w:uiPriority="66" w:unhideWhenUsed="0"/>
-    <w:lsdException w:name="Medium Grid 1 Accent 6" w:semiHidden="0" w:uiPriority="67" w:unhideWhenUsed="0"/>
-    <w:lsdException w:name="Medium Grid 2 Accent 6" w:semiHidden="0" w:uiPriority="68" w:unhideWhenUsed="0"/>
-    <w:lsdException w:name="Medium Grid 3 Accent 6" w:semiHidden="0" w:uiPriority="69" w:unhideWhenUsed="0"/>
-    <w:lsdException w:name="Dark List Accent 6" w:semiHidden="0" w:uiPriority="70" w:unhideWhenUsed="0"/>
-    <w:lsdException w:name="Colorful Shading Accent 6" w:semiHidden="0" w:uiPriority="71" w:unhideWhenUsed="0"/>
-    <w:lsdException w:name="Colorful List Accent 6" w:semiHidden="0" w:uiPriority="72" w:unhideWhenUsed="0"/>
-    <w:lsdException w:name="Colorful Grid Accent 6" w:semiHidden="0" w:uiPriority="73" w:unhideWhenUsed="0"/>
-    <w:lsdException w:name="Subtle Emphasis" w:semiHidden="0" w:uiPriority="19" w:unhideWhenUsed="0" w:qFormat="1"/>
-    <w:lsdException w:name="Intense Emphasis" w:semiHidden="0" w:uiPriority="21" w:unhideWhenUsed="0" w:qFormat="1"/>
-    <w:lsdException w:name="Subtle Reference" w:semiHidden="0" w:uiPriority="31" w:unhideWhenUsed="0" w:qFormat="1"/>
-    <w:lsdException w:name="Intense Reference" w:semiHidden="0" w:uiPriority="32" w:unhideWhenUsed="0" w:qFormat="1"/>
-    <w:lsdException w:name="Book Title" w:semiHidden="0" w:uiPriority="33" w:unhideWhenUsed="0" w:qFormat="1"/>
-    <w:lsdException w:name="Bibliography" w:uiPriority="37"/>
-    <w:lsdException w:name="TOC Heading" w:uiPriority="39" w:qFormat="1"/>
+  <w:latentStyles w:defLockedState="0" w:defUIPriority="99" w:defSemiHidden="0" w:defUnhideWhenUsed="0" w:defQFormat="0" w:count="371">
+    <w:lsdException w:name="Normal" w:uiPriority="0" w:qFormat="1"/>
+    <w:lsdException w:name="heading 1" w:uiPriority="9" w:qFormat="1"/>
+    <w:lsdException w:name="heading 2" w:semiHidden="1" w:uiPriority="9" w:unhideWhenUsed="1" w:qFormat="1"/>
+    <w:lsdException w:name="heading 3" w:semiHidden="1" w:uiPriority="9" w:unhideWhenUsed="1" w:qFormat="1"/>
+    <w:lsdException w:name="heading 4" w:semiHidden="1" w:uiPriority="9" w:unhideWhenUsed="1" w:qFormat="1"/>
+    <w:lsdException w:name="heading 5" w:semiHidden="1" w:uiPriority="9" w:unhideWhenUsed="1" w:qFormat="1"/>
+    <w:lsdException w:name="heading 6" w:semiHidden="1" w:uiPriority="9" w:unhideWhenUsed="1" w:qFormat="1"/>
+    <w:lsdException w:name="heading 7" w:semiHidden="1" w:uiPriority="9" w:unhideWhenUsed="1" w:qFormat="1"/>
+    <w:lsdException w:name="heading 8" w:semiHidden="1" w:uiPriority="9" w:unhideWhenUsed="1" w:qFormat="1"/>
+    <w:lsdException w:name="heading 9" w:semiHidden="1" w:uiPriority="9" w:unhideWhenUsed="1" w:qFormat="1"/>
+    <w:lsdException w:name="index 1" w:semiHidden="1" w:unhideWhenUsed="1"/>
+    <w:lsdException w:name="index 2" w:semiHidden="1" w:unhideWhenUsed="1"/>
+    <w:lsdException w:name="index 3" w:semiHidden="1" w:unhideWhenUsed="1"/>
+    <w:lsdException w:name="index 4" w:semiHidden="1" w:unhideWhenUsed="1"/>
+    <w:lsdException w:name="index 5" w:semiHidden="1" w:unhideWhenUsed="1"/>
+    <w:lsdException w:name="index 6" w:semiHidden="1" w:unhideWhenUsed="1"/>
+    <w:lsdException w:name="index 7" w:semiHidden="1" w:unhideWhenUsed="1"/>
+    <w:lsdException w:name="index 8" w:semiHidden="1" w:unhideWhenUsed="1"/>
+    <w:lsdException w:name="index 9" w:semiHidden="1" w:unhideWhenUsed="1"/>
+    <w:lsdException w:name="toc 1" w:semiHidden="1" w:uiPriority="39" w:unhideWhenUsed="1"/>
+    <w:lsdException w:name="toc 2" w:semiHidden="1" w:uiPriority="39" w:unhideWhenUsed="1"/>
+    <w:lsdException w:name="toc 3" w:semiHidden="1" w:uiPriority="39" w:unhideWhenUsed="1"/>
+    <w:lsdException w:name="toc 4" w:semiHidden="1" w:uiPriority="39" w:unhideWhenUsed="1"/>
+    <w:lsdException w:name="toc 5" w:semiHidden="1" w:uiPriority="39" w:unhideWhenUsed="1"/>
+    <w:lsdException w:name="toc 6" w:semiHidden="1" w:uiPriority="39" w:unhideWhenUsed="1"/>
+    <w:lsdException w:name="toc 7" w:semiHidden="1" w:uiPriority="39" w:unhideWhenUsed="1"/>
+    <w:lsdException w:name="toc 8" w:semiHidden="1" w:uiPriority="39" w:unhideWhenUsed="1"/>
+    <w:lsdException w:name="toc 9" w:semiHidden="1" w:uiPriority="39" w:unhideWhenUsed="1"/>
+    <w:lsdException w:name="Normal Indent" w:semiHidden="1" w:unhideWhenUsed="1"/>
+    <w:lsdException w:name="footnote text" w:semiHidden="1" w:unhideWhenUsed="1"/>
+    <w:lsdException w:name="annotation text" w:semiHidden="1" w:unhideWhenUsed="1"/>
+    <w:lsdException w:name="header" w:semiHidden="1" w:unhideWhenUsed="1"/>
+    <w:lsdException w:name="footer" w:semiHidden="1" w:unhideWhenUsed="1"/>
+    <w:lsdException w:name="index heading" w:semiHidden="1" w:unhideWhenUsed="1"/>
+    <w:lsdException w:name="caption" w:semiHidden="1" w:uiPriority="35" w:unhideWhenUsed="1" w:qFormat="1"/>
+    <w:lsdException w:name="table of figures" w:semiHidden="1" w:unhideWhenUsed="1"/>
+    <w:lsdException w:name="envelope address" w:semiHidden="1" w:unhideWhenUsed="1"/>
+    <w:lsdException w:name="envelope return" w:semiHidden="1" w:unhideWhenUsed="1"/>
+    <w:lsdException w:name="footnote reference" w:semiHidden="1" w:unhideWhenUsed="1"/>
+    <w:lsdException w:name="annotation reference" w:semiHidden="1" w:unhideWhenUsed="1"/>
+    <w:lsdException w:name="line number" w:semiHidden="1" w:unhideWhenUsed="1"/>
+    <w:lsdException w:name="page number" w:semiHidden="1" w:unhideWhenUsed="1"/>
+    <w:lsdException w:name="endnote reference" w:semiHidden="1" w:unhideWhenUsed="1"/>
+    <w:lsdException w:name="endnote text" w:semiHidden="1" w:unhideWhenUsed="1"/>
+    <w:lsdException w:name="table of authorities" w:semiHidden="1" w:unhideWhenUsed="1"/>
+    <w:lsdException w:name="macro" w:semiHidden="1" w:unhideWhenUsed="1"/>
+    <w:lsdException w:name="toa heading" w:semiHidden="1" w:unhideWhenUsed="1"/>
+    <w:lsdException w:name="List" w:semiHidden="1" w:unhideWhenUsed="1"/>
+    <w:lsdException w:name="List Bullet" w:semiHidden="1" w:unhideWhenUsed="1"/>
+    <w:lsdException w:name="List Number" w:semiHidden="1" w:unhideWhenUsed="1"/>
+    <w:lsdException w:name="List 2" w:semiHidden="1" w:unhideWhenUsed="1"/>
+    <w:lsdException w:name="List 3" w:semiHidden="1" w:unhideWhenUsed="1"/>
+    <w:lsdException w:name="List 4" w:semiHidden="1" w:unhideWhenUsed="1"/>
+    <w:lsdException w:name="List 5" w:semiHidden="1" w:unhideWhenUsed="1"/>
+    <w:lsdException w:name="List Bullet 2" w:semiHidden="1" w:unhideWhenUsed="1"/>
+    <w:lsdException w:name="List Bullet 3" w:semiHidden="1" w:unhideWhenUsed="1"/>
+    <w:lsdException w:name="List Bullet 4" w:semiHidden="1" w:unhideWhenUsed="1"/>
+    <w:lsdException w:name="List Bullet 5" w:semiHidden="1" w:unhideWhenUsed="1"/>
+    <w:lsdException w:name="List Number 2" w:semiHidden="1" w:unhideWhenUsed="1"/>
+    <w:lsdException w:name="List Number 3" w:semiHidden="1" w:unhideWhenUsed="1"/>
+    <w:lsdException w:name="List Number 4" w:semiHidden="1" w:unhideWhenUsed="1"/>
+    <w:lsdException w:name="List Number 5" w:semiHidden="1" w:unhideWhenUsed="1"/>
+    <w:lsdException w:name="Title" w:uiPriority="10" w:qFormat="1"/>
+    <w:lsdException w:name="Closing" w:semiHidden="1" w:unhideWhenUsed="1"/>
+    <w:lsdException w:name="Signature" w:semiHidden="1" w:unhideWhenUsed="1"/>
+    <w:lsdException w:name="Default Paragraph Font" w:semiHidden="1" w:uiPriority="1" w:unhideWhenUsed="1"/>
+    <w:lsdException w:name="Body Text" w:semiHidden="1" w:unhideWhenUsed="1"/>
+    <w:lsdException w:name="Body Text Indent" w:semiHidden="1" w:unhideWhenUsed="1"/>
+    <w:lsdException w:name="List Continue" w:semiHidden="1" w:unhideWhenUsed="1"/>
+    <w:lsdException w:name="List Continue 2" w:semiHidden="1" w:unhideWhenUsed="1"/>
+    <w:lsdException w:name="List Continue 3" w:semiHidden="1" w:unhideWhenUsed="1"/>
+    <w:lsdException w:name="List Continue 4" w:semiHidden="1" w:unhideWhenUsed="1"/>
+    <w:lsdException w:name="List Continue 5" w:semiHidden="1" w:unhideWhenUsed="1"/>
+    <w:lsdException w:name="Message Header" w:semiHidden="1" w:unhideWhenUsed="1"/>
+    <w:lsdException w:name="Subtitle" w:uiPriority="11" w:qFormat="1"/>
+    <w:lsdException w:name="Salutation" w:semiHidden="1" w:unhideWhenUsed="1"/>
+    <w:lsdException w:name="Date" w:semiHidden="1" w:unhideWhenUsed="1"/>
+    <w:lsdException w:name="Body Text First Indent" w:semiHidden="1" w:unhideWhenUsed="1"/>
+    <w:lsdException w:name="Body Text First Indent 2" w:semiHidden="1" w:unhideWhenUsed="1"/>
+    <w:lsdException w:name="Note Heading" w:semiHidden="1" w:unhideWhenUsed="1"/>
+    <w:lsdException w:name="Body Text 2" w:semiHidden="1" w:unhideWhenUsed="1"/>
+    <w:lsdException w:name="Body Text 3" w:semiHidden="1" w:unhideWhenUsed="1"/>
+    <w:lsdException w:name="Body Text Indent 2" w:semiHidden="1" w:unhideWhenUsed="1"/>
+    <w:lsdException w:name="Body Text Indent 3" w:semiHidden="1" w:unhideWhenUsed="1"/>
+    <w:lsdException w:name="Block Text" w:semiHidden="1" w:unhideWhenUsed="1"/>
+    <w:lsdException w:name="Hyperlink" w:semiHidden="1" w:unhideWhenUsed="1"/>
+    <w:lsdException w:name="FollowedHyperlink" w:semiHidden="1" w:unhideWhenUsed="1"/>
+    <w:lsdException w:name="Strong" w:uiPriority="22" w:qFormat="1"/>
+    <w:lsdException w:name="Emphasis" w:uiPriority="20" w:qFormat="1"/>
+    <w:lsdException w:name="Document Map" w:semiHidden="1" w:unhideWhenUsed="1"/>
+    <w:lsdException w:name="Plain Text" w:semiHidden="1" w:unhideWhenUsed="1"/>
+    <w:lsdException w:name="E-mail Signature" w:semiHidden="1" w:unhideWhenUsed="1"/>
+    <w:lsdException w:name="HTML Top of Form" w:semiHidden="1" w:unhideWhenUsed="1"/>
+    <w:lsdException w:name="HTML Bottom of Form" w:semiHidden="1" w:unhideWhenUsed="1"/>
+    <w:lsdException w:name="Normal (Web)" w:semiHidden="1" w:unhideWhenUsed="1"/>
+    <w:lsdException w:name="HTML Acronym" w:semiHidden="1" w:unhideWhenUsed="1"/>
+    <w:lsdException w:name="HTML Address" w:semiHidden="1" w:unhideWhenUsed="1"/>
+    <w:lsdException w:name="HTML Cite" w:semiHidden="1" w:unhideWhenUsed="1"/>
+    <w:lsdException w:name="HTML Code" w:semiHidden="1" w:unhideWhenUsed="1"/>
+    <w:lsdException w:name="HTML Definition" w:semiHidden="1" w:unhideWhenUsed="1"/>
+    <w:lsdException w:name="HTML Keyboard" w:semiHidden="1" w:unhideWhenUsed="1"/>
+    <w:lsdException w:name="HTML Preformatted" w:semiHidden="1" w:unhideWhenUsed="1"/>
+    <w:lsdException w:name="HTML Sample" w:semiHidden="1" w:unhideWhenUsed="1"/>
+    <w:lsdException w:name="HTML Typewriter" w:semiHidden="1" w:unhideWhenUsed="1"/>
+    <w:lsdException w:name="HTML Variable" w:semiHidden="1" w:unhideWhenUsed="1"/>
+    <w:lsdException w:name="Normal Table" w:semiHidden="1" w:unhideWhenUsed="1"/>
+    <w:lsdException w:name="annotation subject" w:semiHidden="1" w:unhideWhenUsed="1"/>
+    <w:lsdException w:name="No List" w:semiHidden="1" w:unhideWhenUsed="1"/>
+    <w:lsdException w:name="Outline List 1" w:semiHidden="1" w:unhideWhenUsed="1"/>
+    <w:lsdException w:name="Outline List 2" w:semiHidden="1" w:unhideWhenUsed="1"/>
+    <w:lsdException w:name="Outline List 3" w:semiHidden="1" w:unhideWhenUsed="1"/>
+    <w:lsdException w:name="Table Simple 1" w:semiHidden="1" w:unhideWhenUsed="1"/>
+    <w:lsdException w:name="Table Simple 2" w:semiHidden="1" w:unhideWhenUsed="1"/>
+    <w:lsdException w:name="Table Simple 3" w:semiHidden="1" w:unhideWhenUsed="1"/>
+    <w:lsdException w:name="Table Classic 1" w:semiHidden="1" w:unhideWhenUsed="1"/>
+    <w:lsdException w:name="Table Classic 2" w:semiHidden="1" w:unhideWhenUsed="1"/>
+    <w:lsdException w:name="Table Classic 3" w:semiHidden="1" w:unhideWhenUsed="1"/>
+    <w:lsdException w:name="Table Classic 4" w:semiHidden="1" w:unhideWhenUsed="1"/>
+    <w:lsdException w:name="Table Colorful 1" w:semiHidden="1" w:unhideWhenUsed="1"/>
+    <w:lsdException w:name="Table Colorful 2" w:semiHidden="1" w:unhideWhenUsed="1"/>
+    <w:lsdException w:name="Table Colorful 3" w:semiHidden="1" w:unhideWhenUsed="1"/>
+    <w:lsdException w:name="Table Columns 1" w:semiHidden="1" w:unhideWhenUsed="1"/>
+    <w:lsdException w:name="Table Columns 2" w:semiHidden="1" w:unhideWhenUsed="1"/>
+    <w:lsdException w:name="Table Columns 3" w:semiHidden="1" w:unhideWhenUsed="1"/>
+    <w:lsdException w:name="Table Columns 4" w:semiHidden="1" w:unhideWhenUsed="1"/>
+    <w:lsdException w:name="Table Columns 5" w:semiHidden="1" w:unhideWhenUsed="1"/>
+    <w:lsdException w:name="Table Grid 1" w:semiHidden="1" w:unhideWhenUsed="1"/>
+    <w:lsdException w:name="Table Grid 2" w:semiHidden="1" w:unhideWhenUsed="1"/>
+    <w:lsdException w:name="Table Grid 3" w:semiHidden="1" w:unhideWhenUsed="1"/>
+    <w:lsdException w:name="Table Grid 4" w:semiHidden="1" w:unhideWhenUsed="1"/>
+    <w:lsdException w:name="Table Grid 5" w:semiHidden="1" w:unhideWhenUsed="1"/>
+    <w:lsdException w:name="Table Grid 6" w:semiHidden="1" w:unhideWhenUsed="1"/>
+    <w:lsdException w:name="Table Grid 7" w:semiHidden="1" w:unhideWhenUsed="1"/>
+    <w:lsdException w:name="Table Grid 8" w:semiHidden="1" w:unhideWhenUsed="1"/>
+    <w:lsdException w:name="Table List 1" w:semiHidden="1" w:unhideWhenUsed="1"/>
+    <w:lsdException w:name="Table List 2" w:semiHidden="1" w:unhideWhenUsed="1"/>
+    <w:lsdException w:name="Table List 3" w:semiHidden="1" w:unhideWhenUsed="1"/>
+    <w:lsdException w:name="Table List 4" w:semiHidden="1" w:unhideWhenUsed="1"/>
+    <w:lsdException w:name="Table List 5" w:semiHidden="1" w:unhideWhenUsed="1"/>
+    <w:lsdException w:name="Table List 6" w:semiHidden="1" w:unhideWhenUsed="1"/>
+    <w:lsdException w:name="Table List 7" w:semiHidden="1" w:unhideWhenUsed="1"/>
+    <w:lsdException w:name="Table List 8" w:semiHidden="1" w:unhideWhenUsed="1"/>
+    <w:lsdException w:name="Table 3D effects 1" w:semiHidden="1" w:unhideWhenUsed="1"/>
+    <w:lsdException w:name="Table 3D effects 2" w:semiHidden="1" w:unhideWhenUsed="1"/>
+    <w:lsdException w:name="Table 3D effects 3" w:semiHidden="1" w:unhideWhenUsed="1"/>
+    <w:lsdException w:name="Table Contemporary" w:semiHidden="1" w:unhideWhenUsed="1"/>
+    <w:lsdException w:name="Table Elegant" w:semiHidden="1" w:unhideWhenUsed="1"/>
+    <w:lsdException w:name="Table Professional" w:semiHidden="1" w:unhideWhenUsed="1"/>
+    <w:lsdException w:name="Table Subtle 1" w:semiHidden="1" w:unhideWhenUsed="1"/>
+    <w:lsdException w:name="Table Subtle 2" w:semiHidden="1" w:unhideWhenUsed="1"/>
+    <w:lsdException w:name="Table Web 1" w:semiHidden="1" w:unhideWhenUsed="1"/>
+    <w:lsdException w:name="Table Web 2" w:semiHidden="1" w:unhideWhenUsed="1"/>
+    <w:lsdException w:name="Table Web 3" w:semiHidden="1" w:unhideWhenUsed="1"/>
+    <w:lsdException w:name="Balloon Text" w:semiHidden="1" w:unhideWhenUsed="1"/>
+    <w:lsdException w:name="Table Grid" w:uiPriority="59"/>
+    <w:lsdException w:name="Table Theme" w:semiHidden="1" w:unhideWhenUsed="1"/>
+    <w:lsdException w:name="Placeholder Text" w:semiHidden="1"/>
+    <w:lsdException w:name="No Spacing" w:uiPriority="1" w:qFormat="1"/>
+    <w:lsdException w:name="Light Shading" w:uiPriority="60"/>
+    <w:lsdException w:name="Light List" w:uiPriority="61"/>
+    <w:lsdException w:name="Light Grid" w:uiPriority="62"/>
+    <w:lsdException w:name="Medium Shading 1" w:uiPriority="63"/>
+    <w:lsdException w:name="Medium Shading 2" w:uiPriority="64"/>
+    <w:lsdException w:name="Medium List 1" w:uiPriority="65"/>
+    <w:lsdException w:name="Medium List 2" w:uiPriority="66"/>
+    <w:lsdException w:name="Medium Grid 1" w:uiPriority="67"/>
+    <w:lsdException w:name="Medium Grid 2" w:uiPriority="68"/>
+    <w:lsdException w:name="Medium Grid 3" w:uiPriority="69"/>
+    <w:lsdException w:name="Dark List" w:uiPriority="70"/>
+    <w:lsdException w:name="Colorful Shading" w:uiPriority="71"/>
+    <w:lsdException w:name="Colorful List" w:uiPriority="72"/>
+    <w:lsdException w:name="Colorful Grid" w:uiPriority="73"/>
+    <w:lsdException w:name="Light Shading Accent 1" w:uiPriority="60"/>
+    <w:lsdException w:name="Light List Accent 1" w:uiPriority="61"/>
+    <w:lsdException w:name="Light Grid Accent 1" w:uiPriority="62"/>
+    <w:lsdException w:name="Medium Shading 1 Accent 1" w:uiPriority="63"/>
+    <w:lsdException w:name="Medium Shading 2 Accent 1" w:uiPriority="64"/>
+    <w:lsdException w:name="Medium List 1 Accent 1" w:uiPriority="65"/>
+    <w:lsdException w:name="Revision" w:semiHidden="1"/>
+    <w:lsdException w:name="List Paragraph" w:uiPriority="34" w:qFormat="1"/>
+    <w:lsdException w:name="Quote" w:uiPriority="29" w:qFormat="1"/>
+    <w:lsdException w:name="Intense Quote" w:uiPriority="30" w:qFormat="1"/>
+    <w:lsdException w:name="Medium List 2 Accent 1" w:uiPriority="66"/>
+    <w:lsdException w:name="Medium Grid 1 Accent 1" w:uiPriority="67"/>
+    <w:lsdException w:name="Medium Grid 2 Accent 1" w:uiPriority="68"/>
+    <w:lsdException w:name="Medium Grid 3 Accent 1" w:uiPriority="69"/>
+    <w:lsdException w:name="Dark List Accent 1" w:uiPriority="70"/>
+    <w:lsdException w:name="Colorful Shading Accent 1" w:uiPriority="71"/>
+    <w:lsdException w:name="Colorful List Accent 1" w:uiPriority="72"/>
+    <w:lsdException w:name="Colorful Grid Accent 1" w:uiPriority="73"/>
+    <w:lsdException w:name="Light Shading Accent 2" w:uiPriority="60"/>
+    <w:lsdException w:name="Light List Accent 2" w:uiPriority="61"/>
+    <w:lsdException w:name="Light Grid Accent 2" w:uiPriority="62"/>
+    <w:lsdException w:name="Medium Shading 1 Accent 2" w:uiPriority="63"/>
+    <w:lsdException w:name="Medium Shading 2 Accent 2" w:uiPriority="64"/>
+    <w:lsdException w:name="Medium List 1 Accent 2" w:uiPriority="65"/>
+    <w:lsdException w:name="Medium List 2 Accent 2" w:uiPriority="66"/>
+    <w:lsdException w:name="Medium Grid 1 Accent 2" w:uiPriority="67"/>
+    <w:lsdException w:name="Medium Grid 2 Accent 2" w:uiPriority="68"/>
+    <w:lsdException w:name="Medium Grid 3 Accent 2" w:uiPriority="69"/>
+    <w:lsdException w:name="Dark List Accent 2" w:uiPriority="70"/>
+    <w:lsdException w:name="Colorful Shading Accent 2" w:uiPriority="71"/>
+    <w:lsdException w:name="Colorful List Accent 2" w:uiPriority="72"/>
+    <w:lsdException w:name="Colorful Grid Accent 2" w:uiPriority="73"/>
+    <w:lsdException w:name="Light Shading Accent 3" w:uiPriority="60"/>
+    <w:lsdException w:name="Light List Accent 3" w:uiPriority="61"/>
+    <w:lsdException w:name="Light Grid Accent 3" w:uiPriority="62"/>
+    <w:lsdException w:name="Medium Shading 1 Accent 3" w:uiPriority="63"/>
+    <w:lsdException w:name="Medium Shading 2 Accent 3" w:uiPriority="64"/>
+    <w:lsdException w:name="Medium List 1 Accent 3" w:uiPriority="65"/>
+    <w:lsdException w:name="Medium List 2 Accent 3" w:uiPriority="66"/>
+    <w:lsdException w:name="Medium Grid 1 Accent 3" w:uiPriority="67"/>
+    <w:lsdException w:name="Medium Grid 2 Accent 3" w:uiPriority="68"/>
+    <w:lsdException w:name="Medium Grid 3 Accent 3" w:uiPriority="69"/>
+    <w:lsdException w:name="Dark List Accent 3" w:uiPriority="70"/>
+    <w:lsdException w:name="Colorful Shading Accent 3" w:uiPriority="71"/>
+    <w:lsdException w:name="Colorful List Accent 3" w:uiPriority="72"/>
+    <w:lsdException w:name="Colorful Grid Accent 3" w:uiPriority="73"/>
+    <w:lsdException w:name="Light Shading Accent 4" w:uiPriority="60"/>
+    <w:lsdException w:name="Light List Accent 4" w:uiPriority="61"/>
+    <w:lsdException w:name="Light Grid Accent 4" w:uiPriority="62"/>
+    <w:lsdException w:name="Medium Shading 1 Accent 4" w:uiPriority="63"/>
+    <w:lsdException w:name="Medium Shading 2 Accent 4" w:uiPriority="64"/>
+    <w:lsdException w:name="Medium List 1 Accent 4" w:uiPriority="65"/>
+    <w:lsdException w:name="Medium List 2 Accent 4" w:uiPriority="66"/>
+    <w:lsdException w:name="Medium Grid 1 Accent 4" w:uiPriority="67"/>
+    <w:lsdException w:name="Medium Grid 2 Accent 4" w:uiPriority="68"/>
+    <w:lsdException w:name="Medium Grid 3 Accent 4" w:uiPriority="69"/>
+    <w:lsdException w:name="Dark List Accent 4" w:uiPriority="70"/>
+    <w:lsdException w:name="Colorful Shading Accent 4" w:uiPriority="71"/>
+    <w:lsdException w:name="Colorful List Accent 4" w:uiPriority="72"/>
+    <w:lsdException w:name="Colorful Grid Accent 4" w:uiPriority="73"/>
+    <w:lsdException w:name="Light Shading Accent 5" w:uiPriority="60"/>
+    <w:lsdException w:name="Light List Accent 5" w:uiPriority="61"/>
+    <w:lsdException w:name="Light Grid Accent 5" w:uiPriority="62"/>
+    <w:lsdException w:name="Medium Shading 1 Accent 5" w:uiPriority="63"/>
+    <w:lsdException w:name="Medium Shading 2 Accent 5" w:uiPriority="64"/>
+    <w:lsdException w:name="Medium List 1 Accent 5" w:uiPriority="65"/>
+    <w:lsdException w:name="Medium List 2 Accent 5" w:uiPriority="66"/>
+    <w:lsdException w:name="Medium Grid 1 Accent 5" w:uiPriority="67"/>
+    <w:lsdException w:name="Medium Grid 2 Accent 5" w:uiPriority="68"/>
+    <w:lsdException w:name="Medium Grid 3 Accent 5" w:uiPriority="69"/>
+    <w:lsdException w:name="Dark List Accent 5" w:uiPriority="70"/>
+    <w:lsdException w:name="Colorful Shading Accent 5" w:uiPriority="71"/>
+    <w:lsdException w:name="Colorful List Accent 5" w:uiPriority="72"/>
+    <w:lsdException w:name="Colorful Grid Accent 5" w:uiPriority="73"/>
+    <w:lsdException w:name="Light Shading Accent 6" w:uiPriority="60"/>
+    <w:lsdException w:name="Light List Accent 6" w:uiPriority="61"/>
+    <w:lsdException w:name="Light Grid Accent 6" w:uiPriority="62"/>
+    <w:lsdException w:name="Medium Shading 1 Accent 6" w:uiPriority="63"/>
+    <w:lsdException w:name="Medium Shading 2 Accent 6" w:uiPriority="64"/>
+    <w:lsdException w:name="Medium List 1 Accent 6" w:uiPriority="65"/>
+    <w:lsdException w:name="Medium List 2 Accent 6" w:uiPriority="66"/>
+    <w:lsdException w:name="Medium Grid 1 Accent 6" w:uiPriority="67"/>
+    <w:lsdException w:name="Medium Grid 2 Accent 6" w:uiPriority="68"/>
+    <w:lsdException w:name="Medium Grid 3 Accent 6" w:uiPriority="69"/>
+    <w:lsdException w:name="Dark List Accent 6" w:uiPriority="70"/>
+    <w:lsdException w:name="Colorful Shading Accent 6" w:uiPriority="71"/>
+    <w:lsdException w:name="Colorful List Accent 6" w:uiPriority="72"/>
+    <w:lsdException w:name="Colorful Grid Accent 6" w:uiPriority="73"/>
+    <w:lsdException w:name="Subtle Emphasis" w:uiPriority="19" w:qFormat="1"/>
+    <w:lsdException w:name="Intense Emphasis" w:uiPriority="21" w:qFormat="1"/>
+    <w:lsdException w:name="Subtle Reference" w:uiPriority="31" w:qFormat="1"/>
+    <w:lsdException w:name="Intense Reference" w:uiPriority="32" w:qFormat="1"/>
+    <w:lsdException w:name="Book Title" w:uiPriority="33" w:qFormat="1"/>
+    <w:lsdException w:name="Bibliography" w:semiHidden="1" w:uiPriority="37" w:unhideWhenUsed="1"/>
+    <w:lsdException w:name="TOC Heading" w:semiHidden="1" w:uiPriority="39" w:unhideWhenUsed="1" w:qFormat="1"/>
+    <w:lsdException w:name="Plain Table 1" w:uiPriority="41"/>
+    <w:lsdException w:name="Plain Table 2" w:uiPriority="42"/>
+    <w:lsdException w:name="Plain Table 3" w:uiPriority="43"/>
+    <w:lsdException w:name="Plain Table 4" w:uiPriority="44"/>
+    <w:lsdException w:name="Plain Table 5" w:uiPriority="45"/>
+    <w:lsdException w:name="Grid Table Light" w:uiPriority="40"/>
+    <w:lsdException w:name="Grid Table 1 Light" w:uiPriority="46"/>
+    <w:lsdException w:name="Grid Table 2" w:uiPriority="47"/>
+    <w:lsdException w:name="Grid Table 3" w:uiPriority="48"/>
+    <w:lsdException w:name="Grid Table 4" w:uiPriority="49"/>
+    <w:lsdException w:name="Grid Table 5 Dark" w:uiPriority="50"/>
+    <w:lsdException w:name="Grid Table 6 Colorful" w:uiPriority="51"/>
+    <w:lsdException w:name="Grid Table 7 Colorful" w:uiPriority="52"/>
+    <w:lsdException w:name="Grid Table 1 Light Accent 1" w:uiPriority="46"/>
+    <w:lsdException w:name="Grid Table 2 Accent 1" w:uiPriority="47"/>
+    <w:lsdException w:name="Grid Table 3 Accent 1" w:uiPriority="48"/>
+    <w:lsdException w:name="Grid Table 4 Accent 1" w:uiPriority="49"/>
+    <w:lsdException w:name="Grid Table 5 Dark Accent 1" w:uiPriority="50"/>
+    <w:lsdException w:name="Grid Table 6 Colorful Accent 1" w:uiPriority="51"/>
+    <w:lsdException w:name="Grid Table 7 Colorful Accent 1" w:uiPriority="52"/>
+    <w:lsdException w:name="Grid Table 1 Light Accent 2" w:uiPriority="46"/>
+    <w:lsdException w:name="Grid Table 2 Accent 2" w:uiPriority="47"/>
+    <w:lsdException w:name="Grid Table 3 Accent 2" w:uiPriority="48"/>
+    <w:lsdException w:name="Grid Table 4 Accent 2" w:uiPriority="49"/>
+    <w:lsdException w:name="Grid Table 5 Dark Accent 2" w:uiPriority="50"/>
+    <w:lsdException w:name="Grid Table 6 Colorful Accent 2" w:uiPriority="51"/>
+    <w:lsdException w:name="Grid Table 7 Colorful Accent 2" w:uiPriority="52"/>
+    <w:lsdException w:name="Grid Table 1 Light Accent 3" w:uiPriority="46"/>
+    <w:lsdException w:name="Grid Table 2 Accent 3" w:uiPriority="47"/>
+    <w:lsdException w:name="Grid Table 3 Accent 3" w:uiPriority="48"/>
+    <w:lsdException w:name="Grid Table 4 Accent 3" w:uiPriority="49"/>
+    <w:lsdException w:name="Grid Table 5 Dark Accent 3" w:uiPriority="50"/>
+    <w:lsdException w:name="Grid Table 6 Colorful Accent 3" w:uiPriority="51"/>
+    <w:lsdException w:name="Grid Table 7 Colorful Accent 3" w:uiPriority="52"/>
+    <w:lsdException w:name="Grid Table 1 Light Accent 4" w:uiPriority="46"/>
+    <w:lsdException w:name="Grid Table 2 Accent 4" w:uiPriority="47"/>
+    <w:lsdException w:name="Grid Table 3 Accent 4" w:uiPriority="48"/>
+    <w:lsdException w:name="Grid Table 4 Accent 4" w:uiPriority="49"/>
+    <w:lsdException w:name="Grid Table 5 Dark Accent 4" w:uiPriority="50"/>
+    <w:lsdException w:name="Grid Table 6 Colorful Accent 4" w:uiPriority="51"/>
+    <w:lsdException w:name="Grid Table 7 Colorful Accent 4" w:uiPriority="52"/>
+    <w:lsdException w:name="Grid Table 1 Light Accent 5" w:uiPriority="46"/>
+    <w:lsdException w:name="Grid Table 2 Accent 5" w:uiPriority="47"/>
+    <w:lsdException w:name="Grid Table 3 Accent 5" w:uiPriority="48"/>
+    <w:lsdException w:name="Grid Table 4 Accent 5" w:uiPriority="49"/>
+    <w:lsdException w:name="Grid Table 5 Dark Accent 5" w:uiPriority="50"/>
+    <w:lsdException w:name="Grid Table 6 Colorful Accent 5" w:uiPriority="51"/>
+    <w:lsdException w:name="Grid Table 7 Colorful Accent 5" w:uiPriority="52"/>
+    <w:lsdException w:name="Grid Table 1 Light Accent 6" w:uiPriority="46"/>
+    <w:lsdException w:name="Grid Table 2 Accent 6" w:uiPriority="47"/>
+    <w:lsdException w:name="Grid Table 3 Accent 6" w:uiPriority="48"/>
+    <w:lsdException w:name="Grid Table 4 Accent 6" w:uiPriority="49"/>
+    <w:lsdException w:name="Grid Table 5 Dark Accent 6" w:uiPriority="50"/>
+    <w:lsdException w:name="Grid Table 6 Colorful Accent 6" w:uiPriority="51"/>
+    <w:lsdException w:name="Grid Table 7 Colorful Accent 6" w:uiPriority="52"/>
+    <w:lsdException w:name="List Table 1 Light" w:uiPriority="46"/>
+    <w:lsdException w:name="List Table 2" w:uiPriority="47"/>
+    <w:lsdException w:name="List Table 3" w:uiPriority="48"/>
+    <w:lsdException w:name="List Table 4" w:uiPriority="49"/>
+    <w:lsdException w:name="List Table 5 Dark" w:uiPriority="50"/>
+    <w:lsdException w:name="List Table 6 Colorful" w:uiPriority="51"/>
+    <w:lsdException w:name="List Table 7 Colorful" w:uiPriority="52"/>
+    <w:lsdException w:name="List Table 1 Light Accent 1" w:uiPriority="46"/>
+    <w:lsdException w:name="List Table 2 Accent 1" w:uiPriority="47"/>
+    <w:lsdException w:name="List Table 3 Accent 1" w:uiPriority="48"/>
+    <w:lsdException w:name="List Table 4 Accent 1" w:uiPriority="49"/>
+    <w:lsdException w:name="List Table 5 Dark Accent 1" w:uiPriority="50"/>
+    <w:lsdException w:name="List Table 6 Colorful Accent 1" w:uiPriority="51"/>
+    <w:lsdException w:name="List Table 7 Colorful Accent 1" w:uiPriority="52"/>
+    <w:lsdException w:name="List Table 1 Light Accent 2" w:uiPriority="46"/>
+    <w:lsdException w:name="List Table 2 Accent 2" w:uiPriority="47"/>
+    <w:lsdException w:name="List Table 3 Accent 2" w:uiPriority="48"/>
+    <w:lsdException w:name="List Table 4 Accent 2" w:uiPriority="49"/>
+    <w:lsdException w:name="List Table 5 Dark Accent 2" w:uiPriority="50"/>
+    <w:lsdException w:name="List Table 6 Colorful Accent 2" w:uiPriority="51"/>
+    <w:lsdException w:name="List Table 7 Colorful Accent 2" w:uiPriority="52"/>
+    <w:lsdException w:name="List Table 1 Light Accent 3" w:uiPriority="46"/>
+    <w:lsdException w:name="List Table 2 Accent 3" w:uiPriority="47"/>
+    <w:lsdException w:name="List Table 3 Accent 3" w:uiPriority="48"/>
+    <w:lsdException w:name="List Table 4 Accent 3" w:uiPriority="49"/>
+    <w:lsdException w:name="List Table 5 Dark Accent 3" w:uiPriority="50"/>
+    <w:lsdException w:name="List Table 6 Colorful Accent 3" w:uiPriority="51"/>
+    <w:lsdException w:name="List Table 7 Colorful Accent 3" w:uiPriority="52"/>
+    <w:lsdException w:name="List Table 1 Light Accent 4" w:uiPriority="46"/>
+    <w:lsdException w:name="List Table 2 Accent 4" w:uiPriority="47"/>
+    <w:lsdException w:name="List Table 3 Accent 4" w:uiPriority="48"/>
+    <w:lsdException w:name="List Table 4 Accent 4" w:uiPriority="49"/>
+    <w:lsdException w:name="List Table 5 Dark Accent 4" w:uiPriority="50"/>
+    <w:lsdException w:name="List Table 6 Colorful Accent 4" w:uiPriority="51"/>
+    <w:lsdException w:name="List Table 7 Colorful Accent 4" w:uiPriority="52"/>
+    <w:lsdException w:name="List Table 1 Light Accent 5" w:uiPriority="46"/>
+    <w:lsdException w:name="List Table 2 Accent 5" w:uiPriority="47"/>
+    <w:lsdException w:name="List Table 3 Accent 5" w:uiPriority="48"/>
+    <w:lsdException w:name="List Table 4 Accent 5" w:uiPriority="49"/>
+    <w:lsdException w:name="List Table 5 Dark Accent 5" w:uiPriority="50"/>
+    <w:lsdException w:name="List Table 6 Colorful Accent 5" w:uiPriority="51"/>
+    <w:lsdException w:name="List Table 7 Colorful Accent 5" w:uiPriority="52"/>
+    <w:lsdException w:name="List Table 1 Light Accent 6" w:uiPriority="46"/>
+    <w:lsdException w:name="List Table 2 Accent 6" w:uiPriority="47"/>
+    <w:lsdException w:name="List Table 3 Accent 6" w:uiPriority="48"/>
+    <w:lsdException w:name="List Table 4 Accent 6" w:uiPriority="49"/>
+    <w:lsdException w:name="List Table 5 Dark Accent 6" w:uiPriority="50"/>
+    <w:lsdException w:name="List Table 6 Colorful Accent 6" w:uiPriority="51"/>
+    <w:lsdException w:name="List Table 7 Colorful Accent 6" w:uiPriority="52"/>
   </w:latentStyles>
   <w:style w:type="paragraph" w:default="1" w:styleId="a">
     <w:name w:val="Normal"/>
@@ -24424,7 +24648,6 @@
     <w:uiPriority w:val="99"/>
     <w:semiHidden/>
     <w:unhideWhenUsed/>
-    <w:qFormat/>
     <w:tblPr>
       <w:tblInd w:w="0" w:type="dxa"/>
       <w:tblCellMar>
@@ -24506,7 +24729,6 @@
     <w:name w:val="Hyperlink"/>
     <w:basedOn w:val="a0"/>
     <w:uiPriority w:val="99"/>
-    <w:semiHidden/>
     <w:unhideWhenUsed/>
     <w:rsid w:val="00B44DA4"/>
     <w:rPr>

</xml_diff>